<commit_message>
Update 'Lista de tecnologias' file
</commit_message>
<xml_diff>
--- a/Lista de tecnologias.docx
+++ b/Lista de tecnologias.docx
@@ -454,7 +454,7 @@
         <w:rPr>
           <w:rtl w:val="0"/>
         </w:rPr>
-        <w:t xml:space="preserve">Lista de tecnologias utilizadas na solução</w:t>
+        <w:t xml:space="preserve">Lista de Tecnologias</w:t>
       </w:r>
       <w:r>
         <mc:AlternateContent>
@@ -751,6 +751,44 @@
           <w:rtl w:val="0"/>
         </w:rPr>
         <w:t xml:space="preserve">.</w:t>
+      </w:r>
+    </w:p>
+    <w:p>
+      <w:pPr>
+        <w:ind w:left="0" w:firstLine="0"/>
+        <w:rPr/>
+      </w:pPr>
+      <w:r>
+        <w:rPr>
+          <w:b w:val="1"/>
+          <w:rtl w:val="0"/>
+        </w:rPr>
+        <w:t xml:space="preserve">- Heroku Application Service: </w:t>
+      </w:r>
+      <w:r>
+        <w:rPr>
+          <w:rtl w:val="0"/>
+        </w:rPr>
+        <w:t xml:space="preserve">Utilizado como servidor de aplicação cloud, onde hospedaremos nossa aplicação Java.</w:t>
+      </w:r>
+    </w:p>
+    <w:p>
+      <w:pPr>
+        <w:ind w:left="0" w:firstLine="0"/>
+        <w:rPr/>
+      </w:pPr>
+      <w:r>
+        <w:rPr>
+          <w:b w:val="1"/>
+          <w:rtl w:val="0"/>
+        </w:rPr>
+        <w:t xml:space="preserve">- GitHub: </w:t>
+      </w:r>
+      <w:r>
+        <w:rPr>
+          <w:rtl w:val="0"/>
+        </w:rPr>
+        <w:t xml:space="preserve">Utilizado como versionador de software, onde mantemos o controle do código fonte e suas versões durante o desenvolvimento do projeto, assim como o controle dos responsáveis pelo desenvolvimento.</w:t>
       </w:r>
     </w:p>
     <w:p>

</xml_diff>

<commit_message>
Update user resources (#2)
* Model de Publicacao

* Model de Doacao

* Model de ConversaWatson

* Model de Comentario

* Model de Mensagem

* Model de FAQ

* Model de FAQ

* Implementando classes Repository

* Refactor

* Add JavaDoc

* Update SwaggerConfiguration

* Add all possible organ donation types.

* Update DonationTypeEnum

* Update DonationTypeEnum

* Implement Service Validation

* Code Review

* Add 'Lista de tecnologias' file

* Add 'ArquiteturaSolucao' file

* Implement UserController

* Fixing address

* Improving User Controller + JavaDoc

* Update access token signing key

* Add user registry service

* Update 'Lista de tecnologias' file

* Fix user registry service validation

* Hot Fix

* Enhance User Register Resource

* Re-organize packages
</commit_message>
<xml_diff>
--- a/Lista de tecnologias.docx
+++ b/Lista de tecnologias.docx
@@ -454,7 +454,7 @@
         <w:rPr>
           <w:rtl w:val="0"/>
         </w:rPr>
-        <w:t xml:space="preserve">Lista de tecnologias utilizadas na solução</w:t>
+        <w:t xml:space="preserve">Lista de Tecnologias</w:t>
       </w:r>
       <w:r>
         <mc:AlternateContent>
@@ -751,6 +751,44 @@
           <w:rtl w:val="0"/>
         </w:rPr>
         <w:t xml:space="preserve">.</w:t>
+      </w:r>
+    </w:p>
+    <w:p>
+      <w:pPr>
+        <w:ind w:left="0" w:firstLine="0"/>
+        <w:rPr/>
+      </w:pPr>
+      <w:r>
+        <w:rPr>
+          <w:b w:val="1"/>
+          <w:rtl w:val="0"/>
+        </w:rPr>
+        <w:t xml:space="preserve">- Heroku Application Service: </w:t>
+      </w:r>
+      <w:r>
+        <w:rPr>
+          <w:rtl w:val="0"/>
+        </w:rPr>
+        <w:t xml:space="preserve">Utilizado como servidor de aplicação cloud, onde hospedaremos nossa aplicação Java.</w:t>
+      </w:r>
+    </w:p>
+    <w:p>
+      <w:pPr>
+        <w:ind w:left="0" w:firstLine="0"/>
+        <w:rPr/>
+      </w:pPr>
+      <w:r>
+        <w:rPr>
+          <w:b w:val="1"/>
+          <w:rtl w:val="0"/>
+        </w:rPr>
+        <w:t xml:space="preserve">- GitHub: </w:t>
+      </w:r>
+      <w:r>
+        <w:rPr>
+          <w:rtl w:val="0"/>
+        </w:rPr>
+        <w:t xml:space="preserve">Utilizado como versionador de software, onde mantemos o controle do código fonte e suas versões durante o desenvolvimento do projeto, assim como o controle dos responsáveis pelo desenvolvimento.</w:t>
       </w:r>
     </w:p>
     <w:p>

</xml_diff>